<commit_message>
Generate items for the webpage
</commit_message>
<xml_diff>
--- a/docs/resume.docx
+++ b/docs/resume.docx
@@ -1045,7 +1045,7 @@
     </w:lvl>
   </w:abstractNum>
   <w:abstractNum w:abstractNumId="990">
-    <w:nsid w:val="b9076650"/>
+    <w:nsid w:val="d7c3d480"/>
     <w:multiLevelType w:val="multilevel"/>
     <w:lvl w:ilvl="0">
       <w:numFmt w:val="bullet"/>
@@ -1126,7 +1126,7 @@
     </w:lvl>
   </w:abstractNum>
   <w:abstractNum w:abstractNumId="991">
-    <w:nsid w:val="d70f8b96"/>
+    <w:nsid w:val="b6e502c0"/>
     <w:multiLevelType w:val="multilevel"/>
     <w:lvl w:ilvl="0">
       <w:numFmt w:val="bullet"/>

</xml_diff>

<commit_message>
Push the copyright notice to the center
</commit_message>
<xml_diff>
--- a/docs/resume.docx
+++ b/docs/resume.docx
@@ -1045,7 +1045,7 @@
     </w:lvl>
   </w:abstractNum>
   <w:abstractNum w:abstractNumId="990">
-    <w:nsid w:val="c79f45ec"/>
+    <w:nsid w:val="9f30ee14"/>
     <w:multiLevelType w:val="multilevel"/>
     <w:lvl w:ilvl="0">
       <w:numFmt w:val="bullet"/>
@@ -1126,7 +1126,7 @@
     </w:lvl>
   </w:abstractNum>
   <w:abstractNum w:abstractNumId="991">
-    <w:nsid w:val="6bfe968c"/>
+    <w:nsid w:val="7be0e558"/>
     <w:multiLevelType w:val="multilevel"/>
     <w:lvl w:ilvl="0">
       <w:numFmt w:val="bullet"/>

</xml_diff>

<commit_message>
Change title to include the word 'Resume'
</commit_message>
<xml_diff>
--- a/docs/resume.docx
+++ b/docs/resume.docx
@@ -1005,7 +1005,7 @@
     </w:lvl>
   </w:abstractNum>
   <w:abstractNum w:abstractNumId="990">
-    <w:nsid w:val="9f4ee21b"/>
+    <w:nsid w:val="bfb3b7a8"/>
     <w:multiLevelType w:val="multilevel"/>
     <w:lvl w:ilvl="0">
       <w:numFmt w:val="bullet"/>
@@ -1086,7 +1086,7 @@
     </w:lvl>
   </w:abstractNum>
   <w:abstractNum w:abstractNumId="991">
-    <w:nsid w:val="f61f8aeb"/>
+    <w:nsid w:val="e0360986"/>
     <w:multiLevelType w:val="multilevel"/>
     <w:lvl w:ilvl="0">
       <w:numFmt w:val="bullet"/>

</xml_diff>